<commit_message>
DBO toegevoegd aan Ontwerpdocument + toelichting
</commit_message>
<xml_diff>
--- a/OntwerpDocument.docx
+++ b/OntwerpDocument.docx
@@ -1,6 +1,6 @@
 
 <file path=word/document.xml><?xml version="1.0" encoding="utf-8"?>
-<w:document xmlns:wpc="http://schemas.microsoft.com/office/word/2010/wordprocessingCanvas" xmlns:cx="http://schemas.microsoft.com/office/drawing/2014/chartex" xmlns:cx1="http://schemas.microsoft.com/office/drawing/2015/9/8/chartex" xmlns:cx2="http://schemas.microsoft.com/office/drawing/2015/10/21/chartex" xmlns:cx3="http://schemas.microsoft.com/office/drawing/2016/5/9/chartex" xmlns:cx4="http://schemas.microsoft.com/office/drawing/2016/5/10/chartex" xmlns:cx5="http://schemas.microsoft.com/office/drawing/2016/5/11/chartex" xmlns:cx6="http://schemas.microsoft.com/office/drawing/2016/5/12/chartex" xmlns:cx7="http://schemas.microsoft.com/office/drawing/2016/5/13/chartex" xmlns:cx8="http://schemas.microsoft.com/office/drawing/2016/5/14/chartex" xmlns:mc="http://schemas.openxmlformats.org/markup-compatibility/2006" xmlns:aink="http://schemas.microsoft.com/office/drawing/2016/ink" xmlns:o="urn:schemas-microsoft-com:office:office" xmlns:r="http://schemas.openxmlformats.org/officeDocument/2006/relationships" xmlns:m="http://schemas.openxmlformats.org/officeDocument/2006/math" xmlns:v="urn:schemas-microsoft-com:vml" xmlns:wp14="http://schemas.microsoft.com/office/word/2010/wordprocessingDrawing" xmlns:wp="http://schemas.openxmlformats.org/drawingml/2006/wordprocessingDrawing" xmlns:w10="urn:schemas-microsoft-com:office:word" xmlns:w="http://schemas.openxmlformats.org/wordprocessingml/2006/main" xmlns:w14="http://schemas.microsoft.com/office/word/2010/wordml" xmlns:w15="http://schemas.microsoft.com/office/word/2012/wordml" xmlns:w16se="http://schemas.microsoft.com/office/word/2015/wordml/symex" xmlns:wpg="http://schemas.microsoft.com/office/word/2010/wordprocessingGroup" xmlns:wpi="http://schemas.microsoft.com/office/word/2010/wordprocessingInk" xmlns:wne="http://schemas.microsoft.com/office/word/2006/wordml" xmlns:wps="http://schemas.microsoft.com/office/word/2010/wordprocessingShape" mc:Ignorable="w14 w15 w16se wp14">
+<w:document xmlns:wpc="http://schemas.microsoft.com/office/word/2010/wordprocessingCanvas" xmlns:cx="http://schemas.microsoft.com/office/drawing/2014/chartex" xmlns:cx1="http://schemas.microsoft.com/office/drawing/2015/9/8/chartex" xmlns:cx2="http://schemas.microsoft.com/office/drawing/2015/10/21/chartex" xmlns:cx3="http://schemas.microsoft.com/office/drawing/2016/5/9/chartex" xmlns:cx4="http://schemas.microsoft.com/office/drawing/2016/5/10/chartex" xmlns:cx5="http://schemas.microsoft.com/office/drawing/2016/5/11/chartex" xmlns:cx6="http://schemas.microsoft.com/office/drawing/2016/5/12/chartex" xmlns:cx7="http://schemas.microsoft.com/office/drawing/2016/5/13/chartex" xmlns:cx8="http://schemas.microsoft.com/office/drawing/2016/5/14/chartex" xmlns:mc="http://schemas.openxmlformats.org/markup-compatibility/2006" xmlns:aink="http://schemas.microsoft.com/office/drawing/2016/ink" xmlns:am3d="http://schemas.microsoft.com/office/drawing/2017/model3d" xmlns:o="urn:schemas-microsoft-com:office:office" xmlns:r="http://schemas.openxmlformats.org/officeDocument/2006/relationships" xmlns:m="http://schemas.openxmlformats.org/officeDocument/2006/math" xmlns:v="urn:schemas-microsoft-com:vml" xmlns:wp14="http://schemas.microsoft.com/office/word/2010/wordprocessingDrawing" xmlns:wp="http://schemas.openxmlformats.org/drawingml/2006/wordprocessingDrawing" xmlns:w10="urn:schemas-microsoft-com:office:word" xmlns:w="http://schemas.openxmlformats.org/wordprocessingml/2006/main" xmlns:w14="http://schemas.microsoft.com/office/word/2010/wordml" xmlns:w15="http://schemas.microsoft.com/office/word/2012/wordml" xmlns:w16se="http://schemas.microsoft.com/office/word/2015/wordml/symex" xmlns:wpg="http://schemas.microsoft.com/office/word/2010/wordprocessingGroup" xmlns:wpi="http://schemas.microsoft.com/office/word/2010/wordprocessingInk" xmlns:wne="http://schemas.microsoft.com/office/word/2006/wordml" xmlns:wps="http://schemas.microsoft.com/office/word/2010/wordprocessingShape" mc:Ignorable="w14 w15 w16se wp14">
   <w:body>
     <w:sdt>
       <w:sdtPr>
@@ -198,8 +198,18 @@
                                           <w:sz w:val="72"/>
                                           <w:szCs w:val="72"/>
                                         </w:rPr>
-                                        <w:t>Live Performance Ontwerp Document</w:t>
+                                        <w:t>PT-</w:t>
                                       </w:r>
+                                      <w:proofErr w:type="spellStart"/>
+                                      <w:r>
+                                        <w:rPr>
+                                          <w:color w:val="FFFFFF" w:themeColor="background1"/>
+                                          <w:sz w:val="72"/>
+                                          <w:szCs w:val="72"/>
+                                        </w:rPr>
+                                        <w:t>Participation</w:t>
+                                      </w:r>
+                                      <w:proofErr w:type="spellEnd"/>
                                     </w:sdtContent>
                                   </w:sdt>
                                 </w:p>
@@ -369,8 +379,18 @@
                                     <w:sz w:val="72"/>
                                     <w:szCs w:val="72"/>
                                   </w:rPr>
-                                  <w:t>Live Performance Ontwerp Document</w:t>
+                                  <w:t>PT-</w:t>
                                 </w:r>
+                                <w:proofErr w:type="spellStart"/>
+                                <w:r>
+                                  <w:rPr>
+                                    <w:color w:val="FFFFFF" w:themeColor="background1"/>
+                                    <w:sz w:val="72"/>
+                                    <w:szCs w:val="72"/>
+                                  </w:rPr>
+                                  <w:t>Participation</w:t>
+                                </w:r>
+                                <w:proofErr w:type="spellEnd"/>
                               </w:sdtContent>
                             </w:sdt>
                           </w:p>
@@ -893,12 +913,12 @@
             <w:pStyle w:val="Kopvaninhoudsopgave"/>
           </w:pPr>
           <w:r>
-            <w:t>Inhou</w:t>
+            <w:t>Inh</w:t>
           </w:r>
           <w:bookmarkStart w:id="0" w:name="_GoBack"/>
           <w:bookmarkEnd w:id="0"/>
           <w:r>
-            <w:t>d</w:t>
+            <w:t>oud</w:t>
           </w:r>
         </w:p>
         <w:p>
@@ -922,7 +942,7 @@
           <w:r>
             <w:fldChar w:fldCharType="separate"/>
           </w:r>
-          <w:hyperlink w:anchor="_Toc485112402" w:history="1">
+          <w:hyperlink w:anchor="_Toc485722087" w:history="1">
             <w:r>
               <w:rPr>
                 <w:rStyle w:val="Hyperlink"/>
@@ -949,7 +969,7 @@
                 <w:noProof/>
                 <w:webHidden/>
               </w:rPr>
-              <w:instrText xml:space="preserve"> PAGEREF _Toc485112402 \h </w:instrText>
+              <w:instrText xml:space="preserve"> PAGEREF _Toc485722087 \h </w:instrText>
             </w:r>
             <w:r>
               <w:rPr>
@@ -992,7 +1012,7 @@
               <w:lang w:eastAsia="nl-NL"/>
             </w:rPr>
           </w:pPr>
-          <w:hyperlink w:anchor="_Toc485112403" w:history="1">
+          <w:hyperlink w:anchor="_Toc485722088" w:history="1">
             <w:r>
               <w:rPr>
                 <w:rStyle w:val="Hyperlink"/>
@@ -1019,7 +1039,7 @@
                 <w:noProof/>
                 <w:webHidden/>
               </w:rPr>
-              <w:instrText xml:space="preserve"> PAGEREF _Toc485112403 \h </w:instrText>
+              <w:instrText xml:space="preserve"> PAGEREF _Toc485722088 \h </w:instrText>
             </w:r>
             <w:r>
               <w:rPr>
@@ -1062,7 +1082,7 @@
               <w:lang w:eastAsia="nl-NL"/>
             </w:rPr>
           </w:pPr>
-          <w:hyperlink w:anchor="_Toc485112404" w:history="1">
+          <w:hyperlink w:anchor="_Toc485722089" w:history="1">
             <w:r>
               <w:rPr>
                 <w:rStyle w:val="Hyperlink"/>
@@ -1089,7 +1109,75 @@
                 <w:noProof/>
                 <w:webHidden/>
               </w:rPr>
-              <w:instrText xml:space="preserve"> PAGEREF _Toc485112404 \h </w:instrText>
+              <w:instrText xml:space="preserve"> PAGEREF _Toc485722089 \h </w:instrText>
+            </w:r>
+            <w:r>
+              <w:rPr>
+                <w:noProof/>
+                <w:webHidden/>
+              </w:rPr>
+            </w:r>
+            <w:r>
+              <w:rPr>
+                <w:noProof/>
+                <w:webHidden/>
+              </w:rPr>
+              <w:fldChar w:fldCharType="separate"/>
+            </w:r>
+            <w:r>
+              <w:rPr>
+                <w:noProof/>
+                <w:webHidden/>
+              </w:rPr>
+              <w:t>2</w:t>
+            </w:r>
+            <w:r>
+              <w:rPr>
+                <w:noProof/>
+                <w:webHidden/>
+              </w:rPr>
+              <w:fldChar w:fldCharType="end"/>
+            </w:r>
+          </w:hyperlink>
+        </w:p>
+        <w:p>
+          <w:pPr>
+            <w:pStyle w:val="Inhopg2"/>
+            <w:tabs>
+              <w:tab w:val="right" w:leader="dot" w:pos="9062"/>
+            </w:tabs>
+            <w:rPr>
+              <w:noProof/>
+            </w:rPr>
+          </w:pPr>
+          <w:hyperlink w:anchor="_Toc485722090" w:history="1">
+            <w:r>
+              <w:rPr>
+                <w:rStyle w:val="Hyperlink"/>
+                <w:noProof/>
+              </w:rPr>
+              <w:t>Toelichting</w:t>
+            </w:r>
+            <w:r>
+              <w:rPr>
+                <w:noProof/>
+                <w:webHidden/>
+              </w:rPr>
+              <w:tab/>
+            </w:r>
+            <w:r>
+              <w:rPr>
+                <w:noProof/>
+                <w:webHidden/>
+              </w:rPr>
+              <w:fldChar w:fldCharType="begin"/>
+            </w:r>
+            <w:r>
+              <w:rPr>
+                <w:noProof/>
+                <w:webHidden/>
+              </w:rPr>
+              <w:instrText xml:space="preserve"> PAGEREF _Toc485722090 \h </w:instrText>
             </w:r>
             <w:r>
               <w:rPr>
@@ -1132,7 +1220,7 @@
               <w:lang w:eastAsia="nl-NL"/>
             </w:rPr>
           </w:pPr>
-          <w:hyperlink w:anchor="_Toc485112405" w:history="1">
+          <w:hyperlink w:anchor="_Toc485722091" w:history="1">
             <w:r>
               <w:rPr>
                 <w:rStyle w:val="Hyperlink"/>
@@ -1159,7 +1247,7 @@
                 <w:noProof/>
                 <w:webHidden/>
               </w:rPr>
-              <w:instrText xml:space="preserve"> PAGEREF _Toc485112405 \h </w:instrText>
+              <w:instrText xml:space="preserve"> PAGEREF _Toc485722091 \h </w:instrText>
             </w:r>
             <w:r>
               <w:rPr>
@@ -1218,7 +1306,7 @@
         <w:pStyle w:val="Kop1"/>
       </w:pPr>
       <w:bookmarkStart w:id="1" w:name="_Toc476813003"/>
-      <w:bookmarkStart w:id="2" w:name="_Toc485112402"/>
+      <w:bookmarkStart w:id="2" w:name="_Toc485722087"/>
       <w:r>
         <w:t>Inleiding</w:t>
       </w:r>
@@ -1364,7 +1452,7 @@
         <w:pStyle w:val="Kop1"/>
       </w:pPr>
       <w:bookmarkStart w:id="22" w:name="_Toc476813005"/>
-      <w:bookmarkStart w:id="23" w:name="_Toc485112403"/>
+      <w:bookmarkStart w:id="23" w:name="_Toc485722088"/>
       <w:r>
         <w:t>Architectuur</w:t>
       </w:r>
@@ -1379,7 +1467,7 @@
         <w:pStyle w:val="Kop1"/>
       </w:pPr>
       <w:bookmarkStart w:id="24" w:name="_Toc476813006"/>
-      <w:bookmarkStart w:id="25" w:name="_Toc485112404"/>
+      <w:bookmarkStart w:id="25" w:name="_Toc485722089"/>
       <w:r>
         <w:lastRenderedPageBreak/>
         <w:t>Database-Ontwerp</w:t>
@@ -1388,12 +1476,67 @@
       <w:bookmarkEnd w:id="25"/>
     </w:p>
     <w:p>
-      <w:pPr>
+      <w:r>
+        <w:rPr>
+          <w:noProof/>
+          <w:lang w:val="en-US"/>
+        </w:rPr>
+        <w:drawing>
+          <wp:inline distT="0" distB="0" distL="0" distR="0" wp14:anchorId="15CCBE36" wp14:editId="7E63EFDE">
+            <wp:extent cx="5760720" cy="5732780"/>
+            <wp:effectExtent l="0" t="0" r="0" b="1270"/>
+            <wp:docPr id="1" name="Afbeelding 1"/>
+            <wp:cNvGraphicFramePr>
+              <a:graphicFrameLocks xmlns:a="http://schemas.openxmlformats.org/drawingml/2006/main" noChangeAspect="1"/>
+            </wp:cNvGraphicFramePr>
+            <a:graphic xmlns:a="http://schemas.openxmlformats.org/drawingml/2006/main">
+              <a:graphicData uri="http://schemas.openxmlformats.org/drawingml/2006/picture">
+                <pic:pic xmlns:pic="http://schemas.openxmlformats.org/drawingml/2006/picture">
+                  <pic:nvPicPr>
+                    <pic:cNvPr id="1" name="DBO.png"/>
+                    <pic:cNvPicPr/>
+                  </pic:nvPicPr>
+                  <pic:blipFill>
+                    <a:blip r:embed="rId7">
+                      <a:extLst>
+                        <a:ext uri="{28A0092B-C50C-407E-A947-70E740481C1C}">
+                          <a14:useLocalDpi xmlns:a14="http://schemas.microsoft.com/office/drawing/2010/main" val="0"/>
+                        </a:ext>
+                      </a:extLst>
+                    </a:blip>
+                    <a:stretch>
+                      <a:fillRect/>
+                    </a:stretch>
+                  </pic:blipFill>
+                  <pic:spPr>
+                    <a:xfrm>
+                      <a:off x="0" y="0"/>
+                      <a:ext cx="5760720" cy="5732780"/>
+                    </a:xfrm>
+                    <a:prstGeom prst="rect">
+                      <a:avLst/>
+                    </a:prstGeom>
+                  </pic:spPr>
+                </pic:pic>
+              </a:graphicData>
+            </a:graphic>
+          </wp:inline>
+        </w:drawing>
+      </w:r>
+    </w:p>
+    <w:p>
+      <w:pPr>
+        <w:pStyle w:val="Kop2"/>
         <w:rPr>
           <w:del w:id="26" w:author="daan janssen" w:date="2017-03-16T13:15:00Z"/>
         </w:rPr>
       </w:pPr>
-      <w:del w:id="27" w:author="daan janssen" w:date="2017-03-16T13:15:00Z">
+      <w:bookmarkStart w:id="27" w:name="_Toc485722090"/>
+      <w:r>
+        <w:t>Toelichting</w:t>
+      </w:r>
+      <w:bookmarkEnd w:id="27"/>
+      <w:del w:id="28" w:author="daan janssen" w:date="2017-03-16T13:15:00Z">
         <w:r>
           <w:rPr>
             <w:noProof/>
@@ -1415,7 +1558,7 @@
                       <pic:cNvPicPr/>
                     </pic:nvPicPr>
                     <pic:blipFill>
-                      <a:blip r:embed="rId7">
+                      <a:blip r:embed="rId8">
                         <a:extLst>
                           <a:ext uri="{28A0092B-C50C-407E-A947-70E740481C1C}">
                             <a14:useLocalDpi xmlns:a14="http://schemas.microsoft.com/office/drawing/2010/main" val="0"/>
@@ -1445,11 +1588,12 @@
     </w:p>
     <w:p>
       <w:pPr>
+        <w:pStyle w:val="Kop2"/>
         <w:rPr>
-          <w:del w:id="28" w:author="daan janssen" w:date="2017-03-16T13:15:00Z"/>
+          <w:del w:id="29" w:author="daan janssen" w:date="2017-03-16T13:15:00Z"/>
         </w:rPr>
       </w:pPr>
-      <w:del w:id="29" w:author="daan janssen" w:date="2017-03-16T13:15:00Z">
+      <w:del w:id="30" w:author="daan janssen" w:date="2017-03-16T13:15:00Z">
         <w:r>
           <w:br w:type="page"/>
         </w:r>
@@ -1457,43 +1601,50 @@
     </w:p>
     <w:p>
       <w:pPr>
+        <w:pStyle w:val="Kop2"/>
         <w:rPr>
-          <w:del w:id="30" w:author="daan janssen" w:date="2017-03-16T13:15:00Z"/>
+          <w:del w:id="31" w:author="daan janssen" w:date="2017-03-16T13:15:00Z"/>
         </w:rPr>
       </w:pPr>
     </w:p>
     <w:p>
-      <w:bookmarkStart w:id="31" w:name="_Toc476813007"/>
-      <w:del w:id="32" w:author="daan janssen" w:date="2017-03-16T13:15:00Z">
+      <w:pPr>
+        <w:pStyle w:val="Kop2"/>
+      </w:pPr>
+      <w:bookmarkStart w:id="32" w:name="_Toc476813007"/>
+      <w:del w:id="33" w:author="daan janssen" w:date="2017-03-16T13:15:00Z">
         <w:r>
           <w:delText>KLassendiagram</w:delText>
         </w:r>
       </w:del>
-      <w:bookmarkEnd w:id="31"/>
+      <w:bookmarkEnd w:id="32"/>
     </w:p>
     <w:p>
       <w:pPr>
-        <w:rPr>
-          <w:ins w:id="33" w:author="daan janssen" w:date="2017-03-16T13:15:00Z"/>
-        </w:rPr>
-      </w:pPr>
-    </w:p>
-    <w:p>
-      <w:pPr>
-        <w:pStyle w:val="Kop1"/>
         <w:rPr>
           <w:ins w:id="34" w:author="daan janssen" w:date="2017-03-16T13:15:00Z"/>
         </w:rPr>
       </w:pPr>
-      <w:bookmarkStart w:id="35" w:name="_Toc485112405"/>
-      <w:ins w:id="36" w:author="daan janssen" w:date="2017-03-16T13:15:00Z">
+      <w:r>
+        <w:t>Dit is mijn databaseontwerp zoals ik het heb gerealiseerd. Zoals je ziet zijn de 6 entiteiten van het EER-Model te vinden en zijn er 2 koppeltabellen bijgekomen. Deze 2 zijn Coalitiepartij en Verkiezingspartij, in deze 2 tabellen wordt bijgehouden welke partij meedoet aan welke verkiezing of coalitie. Verder lijkt dit nog gewoon op het EER-Model maar dan in de notaties van het DBO en met datatypen erbij.</w:t>
+      </w:r>
+    </w:p>
+    <w:p>
+      <w:pPr>
+        <w:pStyle w:val="Kop1"/>
+        <w:rPr>
+          <w:ins w:id="35" w:author="daan janssen" w:date="2017-03-16T13:15:00Z"/>
+        </w:rPr>
+      </w:pPr>
+      <w:bookmarkStart w:id="36" w:name="_Toc485722091"/>
+      <w:ins w:id="37" w:author="daan janssen" w:date="2017-03-16T13:15:00Z">
         <w:r>
           <w:t>Kl</w:t>
         </w:r>
         <w:r>
           <w:t>assendiagram</w:t>
         </w:r>
-        <w:bookmarkEnd w:id="35"/>
+        <w:bookmarkEnd w:id="36"/>
       </w:ins>
     </w:p>
     <w:p/>
@@ -1520,7 +1671,7 @@
 </file>
 
 <file path=word/numbering.xml><?xml version="1.0" encoding="utf-8"?>
-<w:numbering xmlns:wpc="http://schemas.microsoft.com/office/word/2010/wordprocessingCanvas" xmlns:cx="http://schemas.microsoft.com/office/drawing/2014/chartex" xmlns:cx1="http://schemas.microsoft.com/office/drawing/2015/9/8/chartex" xmlns:cx2="http://schemas.microsoft.com/office/drawing/2015/10/21/chartex" xmlns:cx3="http://schemas.microsoft.com/office/drawing/2016/5/9/chartex" xmlns:cx4="http://schemas.microsoft.com/office/drawing/2016/5/10/chartex" xmlns:cx5="http://schemas.microsoft.com/office/drawing/2016/5/11/chartex" xmlns:cx6="http://schemas.microsoft.com/office/drawing/2016/5/12/chartex" xmlns:cx7="http://schemas.microsoft.com/office/drawing/2016/5/13/chartex" xmlns:cx8="http://schemas.microsoft.com/office/drawing/2016/5/14/chartex" xmlns:mc="http://schemas.openxmlformats.org/markup-compatibility/2006" xmlns:aink="http://schemas.microsoft.com/office/drawing/2016/ink" xmlns:o="urn:schemas-microsoft-com:office:office" xmlns:r="http://schemas.openxmlformats.org/officeDocument/2006/relationships" xmlns:m="http://schemas.openxmlformats.org/officeDocument/2006/math" xmlns:v="urn:schemas-microsoft-com:vml" xmlns:wp14="http://schemas.microsoft.com/office/word/2010/wordprocessingDrawing" xmlns:wp="http://schemas.openxmlformats.org/drawingml/2006/wordprocessingDrawing" xmlns:w10="urn:schemas-microsoft-com:office:word" xmlns:w="http://schemas.openxmlformats.org/wordprocessingml/2006/main" xmlns:w14="http://schemas.microsoft.com/office/word/2010/wordml" xmlns:w15="http://schemas.microsoft.com/office/word/2012/wordml" xmlns:w16se="http://schemas.microsoft.com/office/word/2015/wordml/symex" xmlns:wpg="http://schemas.microsoft.com/office/word/2010/wordprocessingGroup" xmlns:wpi="http://schemas.microsoft.com/office/word/2010/wordprocessingInk" xmlns:wne="http://schemas.microsoft.com/office/word/2006/wordml" xmlns:wps="http://schemas.microsoft.com/office/word/2010/wordprocessingShape" mc:Ignorable="w14 w15 w16se wp14">
+<w:numbering xmlns:wpc="http://schemas.microsoft.com/office/word/2010/wordprocessingCanvas" xmlns:cx="http://schemas.microsoft.com/office/drawing/2014/chartex" xmlns:cx1="http://schemas.microsoft.com/office/drawing/2015/9/8/chartex" xmlns:cx2="http://schemas.microsoft.com/office/drawing/2015/10/21/chartex" xmlns:cx3="http://schemas.microsoft.com/office/drawing/2016/5/9/chartex" xmlns:cx4="http://schemas.microsoft.com/office/drawing/2016/5/10/chartex" xmlns:cx5="http://schemas.microsoft.com/office/drawing/2016/5/11/chartex" xmlns:cx6="http://schemas.microsoft.com/office/drawing/2016/5/12/chartex" xmlns:cx7="http://schemas.microsoft.com/office/drawing/2016/5/13/chartex" xmlns:cx8="http://schemas.microsoft.com/office/drawing/2016/5/14/chartex" xmlns:mc="http://schemas.openxmlformats.org/markup-compatibility/2006" xmlns:aink="http://schemas.microsoft.com/office/drawing/2016/ink" xmlns:am3d="http://schemas.microsoft.com/office/drawing/2017/model3d" xmlns:o="urn:schemas-microsoft-com:office:office" xmlns:r="http://schemas.openxmlformats.org/officeDocument/2006/relationships" xmlns:m="http://schemas.openxmlformats.org/officeDocument/2006/math" xmlns:v="urn:schemas-microsoft-com:vml" xmlns:wp14="http://schemas.microsoft.com/office/word/2010/wordprocessingDrawing" xmlns:wp="http://schemas.openxmlformats.org/drawingml/2006/wordprocessingDrawing" xmlns:w10="urn:schemas-microsoft-com:office:word" xmlns:w="http://schemas.openxmlformats.org/wordprocessingml/2006/main" xmlns:w14="http://schemas.microsoft.com/office/word/2010/wordml" xmlns:w15="http://schemas.microsoft.com/office/word/2012/wordml" xmlns:w16se="http://schemas.microsoft.com/office/word/2015/wordml/symex" xmlns:wpg="http://schemas.microsoft.com/office/word/2010/wordprocessingGroup" xmlns:wpi="http://schemas.microsoft.com/office/word/2010/wordprocessingInk" xmlns:wne="http://schemas.microsoft.com/office/word/2006/wordml" xmlns:wps="http://schemas.microsoft.com/office/word/2010/wordprocessingShape" mc:Ignorable="w14 w15 w16se wp14">
   <w:abstractNum w:abstractNumId="0" w15:restartNumberingAfterBreak="0">
     <w:nsid w:val="1929606F"/>
     <w:multiLevelType w:val="hybridMultilevel"/>
@@ -1756,7 +1907,7 @@
 </file>
 
 <file path=word/people.xml><?xml version="1.0" encoding="utf-8"?>
-<w15:people xmlns:wpc="http://schemas.microsoft.com/office/word/2010/wordprocessingCanvas" xmlns:cx="http://schemas.microsoft.com/office/drawing/2014/chartex" xmlns:cx1="http://schemas.microsoft.com/office/drawing/2015/9/8/chartex" xmlns:cx2="http://schemas.microsoft.com/office/drawing/2015/10/21/chartex" xmlns:cx3="http://schemas.microsoft.com/office/drawing/2016/5/9/chartex" xmlns:cx4="http://schemas.microsoft.com/office/drawing/2016/5/10/chartex" xmlns:cx5="http://schemas.microsoft.com/office/drawing/2016/5/11/chartex" xmlns:cx6="http://schemas.microsoft.com/office/drawing/2016/5/12/chartex" xmlns:cx7="http://schemas.microsoft.com/office/drawing/2016/5/13/chartex" xmlns:cx8="http://schemas.microsoft.com/office/drawing/2016/5/14/chartex" xmlns:mc="http://schemas.openxmlformats.org/markup-compatibility/2006" xmlns:aink="http://schemas.microsoft.com/office/drawing/2016/ink" xmlns:o="urn:schemas-microsoft-com:office:office" xmlns:r="http://schemas.openxmlformats.org/officeDocument/2006/relationships" xmlns:m="http://schemas.openxmlformats.org/officeDocument/2006/math" xmlns:v="urn:schemas-microsoft-com:vml" xmlns:wp14="http://schemas.microsoft.com/office/word/2010/wordprocessingDrawing" xmlns:wp="http://schemas.openxmlformats.org/drawingml/2006/wordprocessingDrawing" xmlns:w10="urn:schemas-microsoft-com:office:word" xmlns:w="http://schemas.openxmlformats.org/wordprocessingml/2006/main" xmlns:w14="http://schemas.microsoft.com/office/word/2010/wordml" xmlns:w15="http://schemas.microsoft.com/office/word/2012/wordml" xmlns:w16se="http://schemas.microsoft.com/office/word/2015/wordml/symex" xmlns:wpg="http://schemas.microsoft.com/office/word/2010/wordprocessingGroup" xmlns:wpi="http://schemas.microsoft.com/office/word/2010/wordprocessingInk" xmlns:wne="http://schemas.microsoft.com/office/word/2006/wordml" xmlns:wps="http://schemas.microsoft.com/office/word/2010/wordprocessingShape" mc:Ignorable="w14 w15 w16se wp14">
+<w15:people xmlns:wpc="http://schemas.microsoft.com/office/word/2010/wordprocessingCanvas" xmlns:cx="http://schemas.microsoft.com/office/drawing/2014/chartex" xmlns:cx1="http://schemas.microsoft.com/office/drawing/2015/9/8/chartex" xmlns:cx2="http://schemas.microsoft.com/office/drawing/2015/10/21/chartex" xmlns:cx3="http://schemas.microsoft.com/office/drawing/2016/5/9/chartex" xmlns:cx4="http://schemas.microsoft.com/office/drawing/2016/5/10/chartex" xmlns:cx5="http://schemas.microsoft.com/office/drawing/2016/5/11/chartex" xmlns:cx6="http://schemas.microsoft.com/office/drawing/2016/5/12/chartex" xmlns:cx7="http://schemas.microsoft.com/office/drawing/2016/5/13/chartex" xmlns:cx8="http://schemas.microsoft.com/office/drawing/2016/5/14/chartex" xmlns:mc="http://schemas.openxmlformats.org/markup-compatibility/2006" xmlns:aink="http://schemas.microsoft.com/office/drawing/2016/ink" xmlns:am3d="http://schemas.microsoft.com/office/drawing/2017/model3d" xmlns:o="urn:schemas-microsoft-com:office:office" xmlns:r="http://schemas.openxmlformats.org/officeDocument/2006/relationships" xmlns:m="http://schemas.openxmlformats.org/officeDocument/2006/math" xmlns:v="urn:schemas-microsoft-com:vml" xmlns:wp14="http://schemas.microsoft.com/office/word/2010/wordprocessingDrawing" xmlns:wp="http://schemas.openxmlformats.org/drawingml/2006/wordprocessingDrawing" xmlns:w10="urn:schemas-microsoft-com:office:word" xmlns:w="http://schemas.openxmlformats.org/wordprocessingml/2006/main" xmlns:w14="http://schemas.microsoft.com/office/word/2010/wordml" xmlns:w15="http://schemas.microsoft.com/office/word/2012/wordml" xmlns:w16se="http://schemas.microsoft.com/office/word/2015/wordml/symex" xmlns:wpg="http://schemas.microsoft.com/office/word/2010/wordprocessingGroup" xmlns:wpi="http://schemas.microsoft.com/office/word/2010/wordprocessingInk" xmlns:wne="http://schemas.microsoft.com/office/word/2006/wordml" xmlns:wps="http://schemas.microsoft.com/office/word/2010/wordprocessingShape" mc:Ignorable="w14 w15 w16se wp14">
   <w15:person w15:author="daan janssen">
     <w15:presenceInfo w15:providerId="Windows Live" w15:userId="f118b68df8f4d931"/>
   </w15:person>
@@ -1778,7 +1929,7 @@
       </w:pPr>
     </w:pPrDefault>
   </w:docDefaults>
-  <w:latentStyles w:defLockedState="0" w:defUIPriority="99" w:defSemiHidden="0" w:defUnhideWhenUsed="0" w:defQFormat="0" w:count="374">
+  <w:latentStyles w:defLockedState="0" w:defUIPriority="99" w:defSemiHidden="0" w:defUnhideWhenUsed="0" w:defQFormat="0" w:count="375">
     <w:lsdException w:name="Normal" w:uiPriority="0" w:qFormat="1"/>
     <w:lsdException w:name="heading 1" w:uiPriority="9" w:qFormat="1"/>
     <w:lsdException w:name="heading 2" w:semiHidden="1" w:uiPriority="9" w:unhideWhenUsed="1" w:qFormat="1"/>
@@ -1884,7 +2035,6 @@
     <w:lsdException w:name="HTML Sample" w:semiHidden="1" w:unhideWhenUsed="1"/>
     <w:lsdException w:name="HTML Typewriter" w:semiHidden="1" w:unhideWhenUsed="1"/>
     <w:lsdException w:name="HTML Variable" w:semiHidden="1" w:unhideWhenUsed="1"/>
-    <w:lsdException w:name="Normal Table" w:semiHidden="1" w:unhideWhenUsed="1"/>
     <w:lsdException w:name="annotation subject" w:semiHidden="1" w:unhideWhenUsed="1"/>
     <w:lsdException w:name="No List" w:semiHidden="1" w:unhideWhenUsed="1"/>
     <w:lsdException w:name="Outline List 1" w:semiHidden="1" w:unhideWhenUsed="1"/>
@@ -1931,10 +2081,8 @@
     <w:lsdException w:name="Table Subtle 2" w:semiHidden="1" w:unhideWhenUsed="1"/>
     <w:lsdException w:name="Table Web 1" w:semiHidden="1" w:unhideWhenUsed="1"/>
     <w:lsdException w:name="Table Web 2" w:semiHidden="1" w:unhideWhenUsed="1"/>
-    <w:lsdException w:name="Table Web 3" w:semiHidden="1" w:unhideWhenUsed="1"/>
     <w:lsdException w:name="Balloon Text" w:semiHidden="1" w:unhideWhenUsed="1"/>
     <w:lsdException w:name="Table Grid" w:uiPriority="39"/>
-    <w:lsdException w:name="Table Theme" w:semiHidden="1" w:unhideWhenUsed="1"/>
     <w:lsdException w:name="Placeholder Text" w:semiHidden="1"/>
     <w:lsdException w:name="No Spacing" w:uiPriority="1" w:qFormat="1"/>
     <w:lsdException w:name="Light Shading" w:uiPriority="60"/>
@@ -2152,6 +2300,7 @@
     <w:lsdException w:name="List Table 7 Colorful Accent 6" w:uiPriority="52"/>
     <w:lsdException w:name="Mention" w:semiHidden="1" w:unhideWhenUsed="1"/>
     <w:lsdException w:name="Smart Hyperlink" w:semiHidden="1" w:unhideWhenUsed="1"/>
+    <w:lsdException w:name="Unresolved Mention" w:semiHidden="1" w:unhideWhenUsed="1"/>
   </w:latentStyles>
   <w:style w:type="paragraph" w:default="1" w:styleId="Standaard">
     <w:name w:val="Normal"/>
@@ -2193,7 +2342,6 @@
     <w:next w:val="Standaard"/>
     <w:link w:val="Kop2Char"/>
     <w:uiPriority w:val="9"/>
-    <w:semiHidden/>
     <w:unhideWhenUsed/>
     <w:qFormat/>
     <w:rsid w:val="004F5761"/>
@@ -2416,7 +2564,6 @@
     <w:basedOn w:val="Standaardalinea-lettertype"/>
     <w:link w:val="Kop2"/>
     <w:uiPriority w:val="9"/>
-    <w:semiHidden/>
     <w:rsid w:val="004F5761"/>
     <w:rPr>
       <w:caps/>
@@ -2863,6 +3010,19 @@
       <w:sz w:val="18"/>
       <w:szCs w:val="18"/>
     </w:rPr>
+  </w:style>
+  <w:style w:type="paragraph" w:styleId="Inhopg2">
+    <w:name w:val="toc 2"/>
+    <w:basedOn w:val="Standaard"/>
+    <w:next w:val="Standaard"/>
+    <w:autoRedefine/>
+    <w:uiPriority w:val="39"/>
+    <w:unhideWhenUsed/>
+    <w:rsid w:val="007A4A9F"/>
+    <w:pPr>
+      <w:spacing w:after="100"/>
+      <w:ind w:left="220"/>
+    </w:pPr>
   </w:style>
 </w:styles>
 </file>
@@ -3186,7 +3346,7 @@
 </file>
 
 <file path=customXml/itemProps2.xml><?xml version="1.0" encoding="utf-8"?>
-<ds:datastoreItem xmlns:ds="http://schemas.openxmlformats.org/officeDocument/2006/customXml" ds:itemID="{372D58EE-0F49-4C66-8D3C-E8CD31490498}">
+<ds:datastoreItem xmlns:ds="http://schemas.openxmlformats.org/officeDocument/2006/customXml" ds:itemID="{283AD609-E448-457C-815D-7A3D2776A72B}">
   <ds:schemaRefs>
     <ds:schemaRef ds:uri="http://schemas.openxmlformats.org/officeDocument/2006/bibliography"/>
   </ds:schemaRefs>

</xml_diff>

<commit_message>
Klassendiagram + toelichting en kleine aanpassing in craetescript en dbo
</commit_message>
<xml_diff>
--- a/OntwerpDocument.docx
+++ b/OntwerpDocument.docx
@@ -913,12 +913,7 @@
             <w:pStyle w:val="Kopvaninhoudsopgave"/>
           </w:pPr>
           <w:r>
-            <w:t>Inh</w:t>
-          </w:r>
-          <w:bookmarkStart w:id="0" w:name="_GoBack"/>
-          <w:bookmarkEnd w:id="0"/>
-          <w:r>
-            <w:t>oud</w:t>
+            <w:t>Inhoud</w:t>
           </w:r>
         </w:p>
         <w:p>
@@ -942,7 +937,7 @@
           <w:r>
             <w:fldChar w:fldCharType="separate"/>
           </w:r>
-          <w:hyperlink w:anchor="_Toc485722087" w:history="1">
+          <w:hyperlink w:anchor="_Toc485112402" w:history="1">
             <w:r>
               <w:rPr>
                 <w:rStyle w:val="Hyperlink"/>
@@ -969,7 +964,7 @@
                 <w:noProof/>
                 <w:webHidden/>
               </w:rPr>
-              <w:instrText xml:space="preserve"> PAGEREF _Toc485722087 \h </w:instrText>
+              <w:instrText xml:space="preserve"> PAGEREF _Toc485112402 \h </w:instrText>
             </w:r>
             <w:r>
               <w:rPr>
@@ -1012,7 +1007,7 @@
               <w:lang w:eastAsia="nl-NL"/>
             </w:rPr>
           </w:pPr>
-          <w:hyperlink w:anchor="_Toc485722088" w:history="1">
+          <w:hyperlink w:anchor="_Toc485112403" w:history="1">
             <w:r>
               <w:rPr>
                 <w:rStyle w:val="Hyperlink"/>
@@ -1039,7 +1034,7 @@
                 <w:noProof/>
                 <w:webHidden/>
               </w:rPr>
-              <w:instrText xml:space="preserve"> PAGEREF _Toc485722088 \h </w:instrText>
+              <w:instrText xml:space="preserve"> PAGEREF _Toc485112403 \h </w:instrText>
             </w:r>
             <w:r>
               <w:rPr>
@@ -1082,7 +1077,7 @@
               <w:lang w:eastAsia="nl-NL"/>
             </w:rPr>
           </w:pPr>
-          <w:hyperlink w:anchor="_Toc485722089" w:history="1">
+          <w:hyperlink w:anchor="_Toc485112404" w:history="1">
             <w:r>
               <w:rPr>
                 <w:rStyle w:val="Hyperlink"/>
@@ -1109,75 +1104,7 @@
                 <w:noProof/>
                 <w:webHidden/>
               </w:rPr>
-              <w:instrText xml:space="preserve"> PAGEREF _Toc485722089 \h </w:instrText>
-            </w:r>
-            <w:r>
-              <w:rPr>
-                <w:noProof/>
-                <w:webHidden/>
-              </w:rPr>
-            </w:r>
-            <w:r>
-              <w:rPr>
-                <w:noProof/>
-                <w:webHidden/>
-              </w:rPr>
-              <w:fldChar w:fldCharType="separate"/>
-            </w:r>
-            <w:r>
-              <w:rPr>
-                <w:noProof/>
-                <w:webHidden/>
-              </w:rPr>
-              <w:t>2</w:t>
-            </w:r>
-            <w:r>
-              <w:rPr>
-                <w:noProof/>
-                <w:webHidden/>
-              </w:rPr>
-              <w:fldChar w:fldCharType="end"/>
-            </w:r>
-          </w:hyperlink>
-        </w:p>
-        <w:p>
-          <w:pPr>
-            <w:pStyle w:val="Inhopg2"/>
-            <w:tabs>
-              <w:tab w:val="right" w:leader="dot" w:pos="9062"/>
-            </w:tabs>
-            <w:rPr>
-              <w:noProof/>
-            </w:rPr>
-          </w:pPr>
-          <w:hyperlink w:anchor="_Toc485722090" w:history="1">
-            <w:r>
-              <w:rPr>
-                <w:rStyle w:val="Hyperlink"/>
-                <w:noProof/>
-              </w:rPr>
-              <w:t>Toelichting</w:t>
-            </w:r>
-            <w:r>
-              <w:rPr>
-                <w:noProof/>
-                <w:webHidden/>
-              </w:rPr>
-              <w:tab/>
-            </w:r>
-            <w:r>
-              <w:rPr>
-                <w:noProof/>
-                <w:webHidden/>
-              </w:rPr>
-              <w:fldChar w:fldCharType="begin"/>
-            </w:r>
-            <w:r>
-              <w:rPr>
-                <w:noProof/>
-                <w:webHidden/>
-              </w:rPr>
-              <w:instrText xml:space="preserve"> PAGEREF _Toc485722090 \h </w:instrText>
+              <w:instrText xml:space="preserve"> PAGEREF _Toc485112404 \h </w:instrText>
             </w:r>
             <w:r>
               <w:rPr>
@@ -1220,7 +1147,7 @@
               <w:lang w:eastAsia="nl-NL"/>
             </w:rPr>
           </w:pPr>
-          <w:hyperlink w:anchor="_Toc485722091" w:history="1">
+          <w:hyperlink w:anchor="_Toc485112405" w:history="1">
             <w:r>
               <w:rPr>
                 <w:rStyle w:val="Hyperlink"/>
@@ -1247,7 +1174,7 @@
                 <w:noProof/>
                 <w:webHidden/>
               </w:rPr>
-              <w:instrText xml:space="preserve"> PAGEREF _Toc485722091 \h </w:instrText>
+              <w:instrText xml:space="preserve"> PAGEREF _Toc485112405 \h </w:instrText>
             </w:r>
             <w:r>
               <w:rPr>
@@ -1305,18 +1232,25 @@
       <w:pPr>
         <w:pStyle w:val="Kop1"/>
       </w:pPr>
-      <w:bookmarkStart w:id="1" w:name="_Toc476813003"/>
-      <w:bookmarkStart w:id="2" w:name="_Toc485722087"/>
+      <w:bookmarkStart w:id="0" w:name="_Toc476813003"/>
+      <w:bookmarkStart w:id="1" w:name="_Toc485112402"/>
       <w:r>
         <w:t>Inleiding</w:t>
       </w:r>
+      <w:bookmarkEnd w:id="0"/>
       <w:bookmarkEnd w:id="1"/>
-      <w:bookmarkEnd w:id="2"/>
     </w:p>
     <w:p/>
     <w:p>
       <w:pPr>
         <w:rPr>
+          <w:del w:id="2" w:author="daan janssen" w:date="2017-03-16T13:15:00Z"/>
+        </w:rPr>
+      </w:pPr>
+    </w:p>
+    <w:p>
+      <w:pPr>
+        <w:rPr>
           <w:del w:id="3" w:author="daan janssen" w:date="2017-03-16T13:15:00Z"/>
         </w:rPr>
       </w:pPr>
@@ -1436,28 +1370,21 @@
     <w:p>
       <w:pPr>
         <w:rPr>
-          <w:del w:id="20" w:author="daan janssen" w:date="2017-03-16T13:15:00Z"/>
+          <w:ins w:id="20" w:author="daan janssen" w:date="2017-03-16T13:15:00Z"/>
         </w:rPr>
       </w:pPr>
     </w:p>
     <w:p>
       <w:pPr>
-        <w:rPr>
-          <w:ins w:id="21" w:author="daan janssen" w:date="2017-03-16T13:15:00Z"/>
-        </w:rPr>
-      </w:pPr>
-    </w:p>
-    <w:p>
-      <w:pPr>
         <w:pStyle w:val="Kop1"/>
       </w:pPr>
-      <w:bookmarkStart w:id="22" w:name="_Toc476813005"/>
-      <w:bookmarkStart w:id="23" w:name="_Toc485722088"/>
+      <w:bookmarkStart w:id="21" w:name="_Toc476813005"/>
+      <w:bookmarkStart w:id="22" w:name="_Toc485112403"/>
       <w:r>
         <w:t>Architectuur</w:t>
       </w:r>
+      <w:bookmarkEnd w:id="21"/>
       <w:bookmarkEnd w:id="22"/>
-      <w:bookmarkEnd w:id="23"/>
       <w:r>
         <w:br w:type="page"/>
       </w:r>
@@ -1466,26 +1393,25 @@
       <w:pPr>
         <w:pStyle w:val="Kop1"/>
       </w:pPr>
-      <w:bookmarkStart w:id="24" w:name="_Toc476813006"/>
-      <w:bookmarkStart w:id="25" w:name="_Toc485722089"/>
+      <w:bookmarkStart w:id="23" w:name="_Toc476813006"/>
+      <w:bookmarkStart w:id="24" w:name="_Toc485112404"/>
       <w:r>
         <w:lastRenderedPageBreak/>
         <w:t>Database-Ontwerp</w:t>
       </w:r>
+      <w:bookmarkEnd w:id="23"/>
       <w:bookmarkEnd w:id="24"/>
-      <w:bookmarkEnd w:id="25"/>
     </w:p>
     <w:p>
       <w:r>
         <w:rPr>
           <w:noProof/>
-          <w:lang w:val="en-US"/>
         </w:rPr>
         <w:drawing>
-          <wp:inline distT="0" distB="0" distL="0" distR="0" wp14:anchorId="15CCBE36" wp14:editId="7E63EFDE">
-            <wp:extent cx="5760720" cy="5732780"/>
-            <wp:effectExtent l="0" t="0" r="0" b="1270"/>
-            <wp:docPr id="1" name="Afbeelding 1"/>
+          <wp:inline distT="0" distB="0" distL="0" distR="0" wp14:anchorId="7A21B9E1" wp14:editId="5A4F0B28">
+            <wp:extent cx="5760720" cy="6182360"/>
+            <wp:effectExtent l="0" t="0" r="0" b="8890"/>
+            <wp:docPr id="3" name="Afbeelding 3"/>
             <wp:cNvGraphicFramePr>
               <a:graphicFrameLocks xmlns:a="http://schemas.openxmlformats.org/drawingml/2006/main" noChangeAspect="1"/>
             </wp:cNvGraphicFramePr>
@@ -1493,7 +1419,7 @@
               <a:graphicData uri="http://schemas.openxmlformats.org/drawingml/2006/picture">
                 <pic:pic xmlns:pic="http://schemas.openxmlformats.org/drawingml/2006/picture">
                   <pic:nvPicPr>
-                    <pic:cNvPr id="1" name="DBO.png"/>
+                    <pic:cNvPr id="3" name="DBO.png"/>
                     <pic:cNvPicPr/>
                   </pic:nvPicPr>
                   <pic:blipFill>
@@ -1511,7 +1437,7 @@
                   <pic:spPr>
                     <a:xfrm>
                       <a:off x="0" y="0"/>
-                      <a:ext cx="5760720" cy="5732780"/>
+                      <a:ext cx="5760720" cy="6182360"/>
                     </a:xfrm>
                     <a:prstGeom prst="rect">
                       <a:avLst/>
@@ -1528,15 +1454,13 @@
       <w:pPr>
         <w:pStyle w:val="Kop2"/>
         <w:rPr>
-          <w:del w:id="26" w:author="daan janssen" w:date="2017-03-16T13:15:00Z"/>
+          <w:del w:id="25" w:author="daan janssen" w:date="2017-03-16T13:15:00Z"/>
         </w:rPr>
       </w:pPr>
-      <w:bookmarkStart w:id="27" w:name="_Toc485722090"/>
       <w:r>
         <w:t>Toelichting</w:t>
       </w:r>
-      <w:bookmarkEnd w:id="27"/>
-      <w:del w:id="28" w:author="daan janssen" w:date="2017-03-16T13:15:00Z">
+      <w:del w:id="26" w:author="daan janssen" w:date="2017-03-16T13:15:00Z">
         <w:r>
           <w:rPr>
             <w:noProof/>
@@ -1590,10 +1514,10 @@
       <w:pPr>
         <w:pStyle w:val="Kop2"/>
         <w:rPr>
-          <w:del w:id="29" w:author="daan janssen" w:date="2017-03-16T13:15:00Z"/>
+          <w:del w:id="27" w:author="daan janssen" w:date="2017-03-16T13:15:00Z"/>
         </w:rPr>
       </w:pPr>
-      <w:del w:id="30" w:author="daan janssen" w:date="2017-03-16T13:15:00Z">
+      <w:del w:id="28" w:author="daan janssen" w:date="2017-03-16T13:15:00Z">
         <w:r>
           <w:br w:type="page"/>
         </w:r>
@@ -1603,7 +1527,7 @@
       <w:pPr>
         <w:pStyle w:val="Kop2"/>
         <w:rPr>
-          <w:del w:id="31" w:author="daan janssen" w:date="2017-03-16T13:15:00Z"/>
+          <w:del w:id="29" w:author="daan janssen" w:date="2017-03-16T13:15:00Z"/>
         </w:rPr>
       </w:pPr>
     </w:p>
@@ -1611,43 +1535,149 @@
       <w:pPr>
         <w:pStyle w:val="Kop2"/>
       </w:pPr>
-      <w:bookmarkStart w:id="32" w:name="_Toc476813007"/>
-      <w:del w:id="33" w:author="daan janssen" w:date="2017-03-16T13:15:00Z">
+      <w:bookmarkStart w:id="30" w:name="_Toc476813007"/>
+      <w:del w:id="31" w:author="daan janssen" w:date="2017-03-16T13:15:00Z">
         <w:r>
           <w:delText>KLassendiagram</w:delText>
         </w:r>
       </w:del>
-      <w:bookmarkEnd w:id="32"/>
+      <w:bookmarkEnd w:id="30"/>
     </w:p>
     <w:p>
-      <w:pPr>
-        <w:rPr>
-          <w:ins w:id="34" w:author="daan janssen" w:date="2017-03-16T13:15:00Z"/>
-        </w:rPr>
-      </w:pPr>
       <w:r>
         <w:t>Dit is mijn databaseontwerp zoals ik het heb gerealiseerd. Zoals je ziet zijn de 6 entiteiten van het EER-Model te vinden en zijn er 2 koppeltabellen bijgekomen. Deze 2 zijn Coalitiepartij en Verkiezingspartij, in deze 2 tabellen wordt bijgehouden welke partij meedoet aan welke verkiezing of coalitie. Verder lijkt dit nog gewoon op het EER-Model maar dan in de notaties van het DBO en met datatypen erbij.</w:t>
       </w:r>
     </w:p>
+    <w:p/>
+    <w:p>
+      <w:pPr>
+        <w:rPr>
+          <w:ins w:id="32" w:author="daan janssen" w:date="2017-03-16T13:15:00Z"/>
+        </w:rPr>
+      </w:pPr>
+    </w:p>
     <w:p>
       <w:pPr>
         <w:pStyle w:val="Kop1"/>
         <w:rPr>
-          <w:ins w:id="35" w:author="daan janssen" w:date="2017-03-16T13:15:00Z"/>
+          <w:ins w:id="33" w:author="daan janssen" w:date="2017-03-16T13:15:00Z"/>
         </w:rPr>
       </w:pPr>
-      <w:bookmarkStart w:id="36" w:name="_Toc485722091"/>
-      <w:ins w:id="37" w:author="daan janssen" w:date="2017-03-16T13:15:00Z">
+      <w:bookmarkStart w:id="34" w:name="_Toc485112405"/>
+      <w:ins w:id="35" w:author="daan janssen" w:date="2017-03-16T13:15:00Z">
         <w:r>
+          <w:lastRenderedPageBreak/>
           <w:t>Kl</w:t>
         </w:r>
         <w:r>
           <w:t>assendiagram</w:t>
         </w:r>
-        <w:bookmarkEnd w:id="36"/>
+        <w:bookmarkEnd w:id="34"/>
       </w:ins>
     </w:p>
-    <w:p/>
+    <w:p>
+      <w:r>
+        <w:rPr>
+          <w:noProof/>
+        </w:rPr>
+        <w:drawing>
+          <wp:inline distT="0" distB="0" distL="0" distR="0" wp14:anchorId="14741219" wp14:editId="4A5AB1E9">
+            <wp:extent cx="4772025" cy="5124450"/>
+            <wp:effectExtent l="0" t="0" r="9525" b="0"/>
+            <wp:docPr id="4" name="Afbeelding 4"/>
+            <wp:cNvGraphicFramePr>
+              <a:graphicFrameLocks xmlns:a="http://schemas.openxmlformats.org/drawingml/2006/main" noChangeAspect="1"/>
+            </wp:cNvGraphicFramePr>
+            <a:graphic xmlns:a="http://schemas.openxmlformats.org/drawingml/2006/main">
+              <a:graphicData uri="http://schemas.openxmlformats.org/drawingml/2006/picture">
+                <pic:pic xmlns:pic="http://schemas.openxmlformats.org/drawingml/2006/picture">
+                  <pic:nvPicPr>
+                    <pic:cNvPr id="4" name="Klassendiagram.png"/>
+                    <pic:cNvPicPr/>
+                  </pic:nvPicPr>
+                  <pic:blipFill>
+                    <a:blip r:embed="rId9">
+                      <a:extLst>
+                        <a:ext uri="{28A0092B-C50C-407E-A947-70E740481C1C}">
+                          <a14:useLocalDpi xmlns:a14="http://schemas.microsoft.com/office/drawing/2010/main" val="0"/>
+                        </a:ext>
+                      </a:extLst>
+                    </a:blip>
+                    <a:stretch>
+                      <a:fillRect/>
+                    </a:stretch>
+                  </pic:blipFill>
+                  <pic:spPr>
+                    <a:xfrm>
+                      <a:off x="0" y="0"/>
+                      <a:ext cx="4772025" cy="5124450"/>
+                    </a:xfrm>
+                    <a:prstGeom prst="rect">
+                      <a:avLst/>
+                    </a:prstGeom>
+                  </pic:spPr>
+                </pic:pic>
+              </a:graphicData>
+            </a:graphic>
+          </wp:inline>
+        </w:drawing>
+      </w:r>
+    </w:p>
+    <w:p>
+      <w:pPr>
+        <w:pStyle w:val="Kop2"/>
+      </w:pPr>
+      <w:r>
+        <w:t>Toelichting</w:t>
+      </w:r>
+    </w:p>
+    <w:p>
+      <w:r>
+        <w:t xml:space="preserve">Dit is het klassendiagram hoe ik het heb geïmplementeerd, wat misschien meteen opvalt is dat alles hier in het Engels in i.p.v. in het Nederlands. Dat heb ik gedaan omdat ik zelf altijd in het Engels programmeer dus leek mij dit makkelijker. Ik heb 5 klassen gemaakt Party, </w:t>
+      </w:r>
+      <w:proofErr w:type="spellStart"/>
+      <w:r>
+        <w:t>Politician</w:t>
+      </w:r>
+      <w:proofErr w:type="spellEnd"/>
+      <w:r>
+        <w:t xml:space="preserve">, </w:t>
+      </w:r>
+      <w:proofErr w:type="spellStart"/>
+      <w:r>
+        <w:t>Election</w:t>
+      </w:r>
+      <w:proofErr w:type="spellEnd"/>
+      <w:r>
+        <w:t xml:space="preserve">, </w:t>
+      </w:r>
+      <w:proofErr w:type="spellStart"/>
+      <w:r>
+        <w:t>ElectionResult</w:t>
+      </w:r>
+      <w:proofErr w:type="spellEnd"/>
+      <w:r>
+        <w:t xml:space="preserve"> en </w:t>
+      </w:r>
+      <w:proofErr w:type="spellStart"/>
+      <w:r>
+        <w:t>Coalition</w:t>
+      </w:r>
+      <w:proofErr w:type="spellEnd"/>
+      <w:r>
+        <w:t xml:space="preserve">. Deze lijken weer heel erg op de entiteiten van het EER-Model en dat klopt ook, alleen heb ik geen klasse voor de entiteit uitslag. Ik heb gekozen om de uitslag als list in de klasse </w:t>
+      </w:r>
+      <w:proofErr w:type="spellStart"/>
+      <w:r>
+        <w:t>Election</w:t>
+      </w:r>
+      <w:proofErr w:type="spellEnd"/>
+      <w:r>
+        <w:t xml:space="preserve"> bij te houden.</w:t>
+      </w:r>
+      <w:bookmarkStart w:id="36" w:name="_GoBack"/>
+      <w:bookmarkEnd w:id="36"/>
+    </w:p>
     <w:p>
       <w:pPr>
         <w:rPr>
@@ -3346,7 +3376,7 @@
 </file>
 
 <file path=customXml/itemProps2.xml><?xml version="1.0" encoding="utf-8"?>
-<ds:datastoreItem xmlns:ds="http://schemas.openxmlformats.org/officeDocument/2006/customXml" ds:itemID="{283AD609-E448-457C-815D-7A3D2776A72B}">
+<ds:datastoreItem xmlns:ds="http://schemas.openxmlformats.org/officeDocument/2006/customXml" ds:itemID="{25A8DEB0-233E-4D5C-9283-8406D1ACAAFB}">
   <ds:schemaRefs>
     <ds:schemaRef ds:uri="http://schemas.openxmlformats.org/officeDocument/2006/bibliography"/>
   </ds:schemaRefs>

</xml_diff>